<commit_message>
add frontend code base
</commit_message>
<xml_diff>
--- a/Ghi chú/Ghi chú (9-7-2025).docx
+++ b/Ghi chú/Ghi chú (9-7-2025).docx
@@ -328,6 +328,105 @@
           <w:szCs w:val="26"/>
         </w:rPr>
         <w:t xml:space="preserve">- </w:t>
+      </w:r>
+      <w:r>
+        <w:rPr>
+          <w:rFonts w:ascii="Times New Roman" w:hAnsi="Times New Roman" w:cs="Times New Roman"/>
+          <w:sz w:val="26"/>
+          <w:szCs w:val="26"/>
+        </w:rPr>
+        <w:t>Tiếp tục làm tiếp UI (áp dụng thêm những từ vựng hoàn chỉnh vào app)</w:t>
+      </w:r>
+    </w:p>
+    <w:p>
+      <w:pPr>
+        <w:rPr>
+          <w:rFonts w:ascii="Times New Roman" w:hAnsi="Times New Roman" w:cs="Times New Roman"/>
+          <w:sz w:val="26"/>
+          <w:szCs w:val="26"/>
+        </w:rPr>
+      </w:pPr>
+      <w:r>
+        <w:rPr>
+          <w:rFonts w:ascii="Times New Roman" w:hAnsi="Times New Roman" w:cs="Times New Roman"/>
+          <w:sz w:val="26"/>
+          <w:szCs w:val="26"/>
+        </w:rPr>
+        <w:t>- Nghiên cứu rõ người khiếm thị học ngoại ngữ như thế nào, khác nhiều so với cách của dự án không, ưu nhược của dự án so với thị trường.</w:t>
+      </w:r>
+    </w:p>
+    <w:p>
+      <w:pPr>
+        <w:rPr>
+          <w:rFonts w:ascii="Times New Roman" w:hAnsi="Times New Roman" w:cs="Times New Roman"/>
+          <w:sz w:val="26"/>
+          <w:szCs w:val="26"/>
+        </w:rPr>
+      </w:pPr>
+      <w:r>
+        <w:rPr>
+          <w:rFonts w:ascii="Times New Roman" w:hAnsi="Times New Roman" w:cs="Times New Roman"/>
+          <w:sz w:val="26"/>
+          <w:szCs w:val="26"/>
+        </w:rPr>
+        <w:t xml:space="preserve">- </w:t>
+      </w:r>
+      <w:r>
+        <w:rPr>
+          <w:rFonts w:ascii="Times New Roman" w:hAnsi="Times New Roman" w:cs="Times New Roman"/>
+          <w:sz w:val="26"/>
+          <w:szCs w:val="26"/>
+        </w:rPr>
+        <w:t>Viết t</w:t>
+      </w:r>
+      <w:r>
+        <w:rPr>
+          <w:rFonts w:ascii="Times New Roman" w:hAnsi="Times New Roman" w:cs="Times New Roman"/>
+          <w:sz w:val="26"/>
+          <w:szCs w:val="26"/>
+        </w:rPr>
+        <w:t>ại sao giao diện nên được thiết kế như vầy, so sánh nó với những thứ có sẵn (như chế độ cho người khiếm thị của điện thoại)</w:t>
+      </w:r>
+      <w:r>
+        <w:rPr>
+          <w:rFonts w:ascii="Times New Roman" w:hAnsi="Times New Roman" w:cs="Times New Roman"/>
+          <w:sz w:val="26"/>
+          <w:szCs w:val="26"/>
+        </w:rPr>
+        <w:t>.</w:t>
+      </w:r>
+    </w:p>
+    <w:p>
+      <w:pPr>
+        <w:rPr>
+          <w:rFonts w:ascii="Times New Roman" w:hAnsi="Times New Roman" w:cs="Times New Roman"/>
+          <w:sz w:val="26"/>
+          <w:szCs w:val="26"/>
+        </w:rPr>
+      </w:pPr>
+      <w:r>
+        <w:rPr>
+          <w:rFonts w:ascii="Times New Roman" w:hAnsi="Times New Roman" w:cs="Times New Roman"/>
+          <w:sz w:val="26"/>
+          <w:szCs w:val="26"/>
+        </w:rPr>
+        <w:t>-</w:t>
+      </w:r>
+      <w:r>
+        <w:rPr>
+          <w:rFonts w:ascii="Times New Roman" w:hAnsi="Times New Roman" w:cs="Times New Roman"/>
+          <w:sz w:val="26"/>
+          <w:szCs w:val="26"/>
+        </w:rPr>
+        <w:t xml:space="preserve"> Viết khẳng định về giáo trình hiện tại của ứng dụng, nó có thiệt sự hiệu quả không, tốn bao nhiêu thời gian để học các giáo trình của ứng dụng (tính thời gian theo ngôn ngữ, unit,…)</w:t>
+      </w:r>
+      <w:r>
+        <w:rPr>
+          <w:rFonts w:ascii="Times New Roman" w:hAnsi="Times New Roman" w:cs="Times New Roman"/>
+          <w:sz w:val="26"/>
+          <w:szCs w:val="26"/>
+        </w:rPr>
+        <w:t>.</w:t>
       </w:r>
     </w:p>
     <w:p>

</xml_diff>